<commit_message>
Logbook updates and Visual Studio test file
</commit_message>
<xml_diff>
--- a/3D Graphics Logbook.docx
+++ b/3D Graphics Logbook.docx
@@ -2,13 +2,1380 @@
 <file path=word/document.xml><?xml version="1.0" encoding="utf-8"?>
 <w:document xmlns:wpc="http://schemas.microsoft.com/office/word/2010/wordprocessingCanvas" xmlns:mc="http://schemas.openxmlformats.org/markup-compatibility/2006" xmlns:o="urn:schemas-microsoft-com:office:office" xmlns:r="http://schemas.openxmlformats.org/officeDocument/2006/relationships" xmlns:m="http://schemas.openxmlformats.org/officeDocument/2006/math" xmlns:v="urn:schemas-microsoft-com:vml" xmlns:wp14="http://schemas.microsoft.com/office/word/2010/wordprocessingDrawing" xmlns:wp="http://schemas.openxmlformats.org/drawingml/2006/wordprocessingDrawing" xmlns:w10="urn:schemas-microsoft-com:office:word" xmlns:w="http://schemas.openxmlformats.org/wordprocessingml/2006/main" xmlns:w14="http://schemas.microsoft.com/office/word/2010/wordml" xmlns:w15="http://schemas.microsoft.com/office/word/2012/wordml" xmlns:wpg="http://schemas.microsoft.com/office/word/2010/wordprocessingGroup" xmlns:wpi="http://schemas.microsoft.com/office/word/2010/wordprocessingInk" xmlns:wne="http://schemas.microsoft.com/office/word/2006/wordml" xmlns:wps="http://schemas.microsoft.com/office/word/2010/wordprocessingShape" mc:Ignorable="w14 w15 wp14">
   <w:body>
+    <w:sdt>
+      <w:sdtPr>
+        <w:id w:val="1825319608"/>
+        <w:docPartObj>
+          <w:docPartGallery w:val="Cover Pages"/>
+          <w:docPartUnique/>
+        </w:docPartObj>
+      </w:sdtPr>
+      <w:sdtEndPr>
+        <w:rPr>
+          <w:caps/>
+          <w:color w:val="2E74B5" w:themeColor="accent1" w:themeShade="BF"/>
+          <w:sz w:val="40"/>
+          <w:szCs w:val="40"/>
+          <w:highlight w:val="lightGray"/>
+        </w:rPr>
+      </w:sdtEndPr>
+      <w:sdtContent>
+        <w:p>
+          <w:r>
+            <w:rPr>
+              <w:noProof/>
+              <w:lang w:eastAsia="en-GB"/>
+            </w:rPr>
+            <mc:AlternateContent>
+              <mc:Choice Requires="wpg">
+                <w:drawing>
+                  <wp:anchor distT="0" distB="0" distL="114300" distR="114300" simplePos="0" relativeHeight="251659264" behindDoc="1" locked="0" layoutInCell="1" allowOverlap="1">
+                    <wp:simplePos x="0" y="0"/>
+                    <wp:positionH relativeFrom="page">
+                      <wp:align>center</wp:align>
+                    </wp:positionH>
+                    <wp:positionV relativeFrom="page">
+                      <wp:align>center</wp:align>
+                    </wp:positionV>
+                    <wp:extent cx="6864824" cy="9123528"/>
+                    <wp:effectExtent l="0" t="0" r="2540" b="635"/>
+                    <wp:wrapNone/>
+                    <wp:docPr id="193" name="Group 193"/>
+                    <wp:cNvGraphicFramePr/>
+                    <a:graphic xmlns:a="http://schemas.openxmlformats.org/drawingml/2006/main">
+                      <a:graphicData uri="http://schemas.microsoft.com/office/word/2010/wordprocessingGroup">
+                        <wpg:wgp>
+                          <wpg:cNvGrpSpPr/>
+                          <wpg:grpSpPr>
+                            <a:xfrm>
+                              <a:off x="0" y="0"/>
+                              <a:ext cx="6864824" cy="9123528"/>
+                              <a:chOff x="0" y="0"/>
+                              <a:chExt cx="6864824" cy="9123528"/>
+                            </a:xfrm>
+                          </wpg:grpSpPr>
+                          <wps:wsp>
+                            <wps:cNvPr id="194" name="Rectangle 194"/>
+                            <wps:cNvSpPr/>
+                            <wps:spPr>
+                              <a:xfrm>
+                                <a:off x="0" y="0"/>
+                                <a:ext cx="6858000" cy="1371600"/>
+                              </a:xfrm>
+                              <a:prstGeom prst="rect">
+                                <a:avLst/>
+                              </a:prstGeom>
+                              <a:solidFill>
+                                <a:schemeClr val="accent1"/>
+                              </a:solidFill>
+                              <a:ln>
+                                <a:noFill/>
+                              </a:ln>
+                            </wps:spPr>
+                            <wps:style>
+                              <a:lnRef idx="2">
+                                <a:schemeClr val="accent1">
+                                  <a:shade val="50000"/>
+                                </a:schemeClr>
+                              </a:lnRef>
+                              <a:fillRef idx="1">
+                                <a:schemeClr val="accent1"/>
+                              </a:fillRef>
+                              <a:effectRef idx="0">
+                                <a:schemeClr val="accent1"/>
+                              </a:effectRef>
+                              <a:fontRef idx="minor">
+                                <a:schemeClr val="lt1"/>
+                              </a:fontRef>
+                            </wps:style>
+                            <wps:bodyPr rot="0" spcFirstLastPara="0" vertOverflow="overflow" horzOverflow="overflow" vert="horz" wrap="square" lIns="91440" tIns="45720" rIns="91440" bIns="45720" numCol="1" spcCol="0" rtlCol="0" fromWordArt="0" anchor="ctr" anchorCtr="0" forceAA="0" compatLnSpc="1">
+                              <a:prstTxWarp prst="textNoShape">
+                                <a:avLst/>
+                              </a:prstTxWarp>
+                              <a:noAutofit/>
+                            </wps:bodyPr>
+                          </wps:wsp>
+                          <wps:wsp>
+                            <wps:cNvPr id="195" name="Rectangle 195"/>
+                            <wps:cNvSpPr/>
+                            <wps:spPr>
+                              <a:xfrm>
+                                <a:off x="0" y="4094328"/>
+                                <a:ext cx="6858000" cy="5029200"/>
+                              </a:xfrm>
+                              <a:prstGeom prst="rect">
+                                <a:avLst/>
+                              </a:prstGeom>
+                              <a:solidFill>
+                                <a:schemeClr val="accent1"/>
+                              </a:solidFill>
+                              <a:ln>
+                                <a:noFill/>
+                              </a:ln>
+                            </wps:spPr>
+                            <wps:style>
+                              <a:lnRef idx="2">
+                                <a:schemeClr val="accent1">
+                                  <a:shade val="50000"/>
+                                </a:schemeClr>
+                              </a:lnRef>
+                              <a:fillRef idx="1">
+                                <a:schemeClr val="accent1"/>
+                              </a:fillRef>
+                              <a:effectRef idx="0">
+                                <a:schemeClr val="accent1"/>
+                              </a:effectRef>
+                              <a:fontRef idx="minor">
+                                <a:schemeClr val="lt1"/>
+                              </a:fontRef>
+                            </wps:style>
+                            <wps:txbx>
+                              <w:txbxContent>
+                                <w:sdt>
+                                  <w:sdtPr>
+                                    <w:rPr>
+                                      <w:color w:val="FFFFFF" w:themeColor="background1"/>
+                                    </w:rPr>
+                                    <w:alias w:val="Author"/>
+                                    <w:tag w:val=""/>
+                                    <w:id w:val="945428907"/>
+                                    <w:dataBinding w:prefixMappings="xmlns:ns0='http://purl.org/dc/elements/1.1/' xmlns:ns1='http://schemas.openxmlformats.org/package/2006/metadata/core-properties' " w:xpath="/ns1:coreProperties[1]/ns0:creator[1]" w:storeItemID="{6C3C8BC8-F283-45AE-878A-BAB7291924A1}"/>
+                                    <w:text/>
+                                  </w:sdtPr>
+                                  <w:sdtContent>
+                                    <w:p>
+                                      <w:pPr>
+                                        <w:pStyle w:val="NoSpacing"/>
+                                        <w:spacing w:before="120"/>
+                                        <w:jc w:val="center"/>
+                                        <w:rPr>
+                                          <w:color w:val="FFFFFF" w:themeColor="background1"/>
+                                        </w:rPr>
+                                      </w:pPr>
+                                      <w:r>
+                                        <w:rPr>
+                                          <w:color w:val="FFFFFF" w:themeColor="background1"/>
+                                        </w:rPr>
+                                        <w:t>Ademola Afolabi</w:t>
+                                      </w:r>
+                                    </w:p>
+                                  </w:sdtContent>
+                                </w:sdt>
+                                <w:p>
+                                  <w:pPr>
+                                    <w:pStyle w:val="NoSpacing"/>
+                                    <w:spacing w:before="120"/>
+                                    <w:jc w:val="center"/>
+                                    <w:rPr>
+                                      <w:color w:val="FFFFFF" w:themeColor="background1"/>
+                                    </w:rPr>
+                                  </w:pPr>
+                                  <w:sdt>
+                                    <w:sdtPr>
+                                      <w:rPr>
+                                        <w:caps/>
+                                        <w:color w:val="FFFFFF" w:themeColor="background1"/>
+                                      </w:rPr>
+                                      <w:alias w:val="Company"/>
+                                      <w:tag w:val=""/>
+                                      <w:id w:val="1618182777"/>
+                                      <w:dataBinding w:prefixMappings="xmlns:ns0='http://schemas.openxmlformats.org/officeDocument/2006/extended-properties' " w:xpath="/ns0:Properties[1]/ns0:Company[1]" w:storeItemID="{6668398D-A668-4E3E-A5EB-62B293D839F1}"/>
+                                      <w:text/>
+                                    </w:sdtPr>
+                                    <w:sdtContent>
+                                      <w:r>
+                                        <w:rPr>
+                                          <w:caps/>
+                                          <w:color w:val="FFFFFF" w:themeColor="background1"/>
+                                        </w:rPr>
+                                        <w:t>University of greenwich</w:t>
+                                      </w:r>
+                                    </w:sdtContent>
+                                  </w:sdt>
+                                  <w:r>
+                                    <w:rPr>
+                                      <w:color w:val="FFFFFF" w:themeColor="background1"/>
+                                    </w:rPr>
+                                    <w:t>  </w:t>
+                                  </w:r>
+                                  <w:sdt>
+                                    <w:sdtPr>
+                                      <w:rPr>
+                                        <w:color w:val="FFFFFF" w:themeColor="background1"/>
+                                      </w:rPr>
+                                      <w:alias w:val="Address"/>
+                                      <w:tag w:val=""/>
+                                      <w:id w:val="-253358678"/>
+                                      <w:showingPlcHdr/>
+                                      <w:dataBinding w:prefixMappings="xmlns:ns0='http://schemas.microsoft.com/office/2006/coverPageProps' " w:xpath="/ns0:CoverPageProperties[1]/ns0:CompanyAddress[1]" w:storeItemID="{55AF091B-3C7A-41E3-B477-F2FDAA23CFDA}"/>
+                                      <w:text/>
+                                    </w:sdtPr>
+                                    <w:sdtContent>
+                                      <w:r>
+                                        <w:rPr>
+                                          <w:color w:val="FFFFFF" w:themeColor="background1"/>
+                                        </w:rPr>
+                                        <w:t>[Company address]</w:t>
+                                      </w:r>
+                                    </w:sdtContent>
+                                  </w:sdt>
+                                </w:p>
+                              </w:txbxContent>
+                            </wps:txbx>
+                            <wps:bodyPr rot="0" spcFirstLastPara="0" vertOverflow="overflow" horzOverflow="overflow" vert="horz" wrap="square" lIns="457200" tIns="731520" rIns="457200" bIns="457200" numCol="1" spcCol="0" rtlCol="0" fromWordArt="0" anchor="b" anchorCtr="0" forceAA="0" compatLnSpc="1">
+                              <a:prstTxWarp prst="textNoShape">
+                                <a:avLst/>
+                              </a:prstTxWarp>
+                              <a:noAutofit/>
+                            </wps:bodyPr>
+                          </wps:wsp>
+                          <wps:wsp>
+                            <wps:cNvPr id="196" name="Text Box 196"/>
+                            <wps:cNvSpPr txBox="1"/>
+                            <wps:spPr>
+                              <a:xfrm>
+                                <a:off x="6824" y="1371600"/>
+                                <a:ext cx="6858000" cy="2722728"/>
+                              </a:xfrm>
+                              <a:prstGeom prst="rect">
+                                <a:avLst/>
+                              </a:prstGeom>
+                              <a:solidFill>
+                                <a:schemeClr val="bg1"/>
+                              </a:solidFill>
+                              <a:ln w="6350">
+                                <a:noFill/>
+                              </a:ln>
+                              <a:effectLst/>
+                            </wps:spPr>
+                            <wps:style>
+                              <a:lnRef idx="0">
+                                <a:schemeClr val="accent1"/>
+                              </a:lnRef>
+                              <a:fillRef idx="0">
+                                <a:schemeClr val="accent1"/>
+                              </a:fillRef>
+                              <a:effectRef idx="0">
+                                <a:schemeClr val="accent1"/>
+                              </a:effectRef>
+                              <a:fontRef idx="minor">
+                                <a:schemeClr val="dk1"/>
+                              </a:fontRef>
+                            </wps:style>
+                            <wps:txbx>
+                              <w:txbxContent>
+                                <w:sdt>
+                                  <w:sdtPr>
+                                    <w:rPr>
+                                      <w:rFonts w:asciiTheme="majorHAnsi" w:eastAsiaTheme="majorEastAsia" w:hAnsiTheme="majorHAnsi" w:cstheme="majorBidi"/>
+                                      <w:caps/>
+                                      <w:color w:val="5B9BD5" w:themeColor="accent1"/>
+                                      <w:sz w:val="72"/>
+                                      <w:szCs w:val="72"/>
+                                    </w:rPr>
+                                    <w:alias w:val="Title"/>
+                                    <w:tag w:val=""/>
+                                    <w:id w:val="-9991715"/>
+                                    <w:dataBinding w:prefixMappings="xmlns:ns0='http://purl.org/dc/elements/1.1/' xmlns:ns1='http://schemas.openxmlformats.org/package/2006/metadata/core-properties' " w:xpath="/ns1:coreProperties[1]/ns0:title[1]" w:storeItemID="{6C3C8BC8-F283-45AE-878A-BAB7291924A1}"/>
+                                    <w:text/>
+                                  </w:sdtPr>
+                                  <w:sdtContent>
+                                    <w:p>
+                                      <w:pPr>
+                                        <w:pStyle w:val="NoSpacing"/>
+                                        <w:jc w:val="center"/>
+                                        <w:rPr>
+                                          <w:rFonts w:asciiTheme="majorHAnsi" w:eastAsiaTheme="majorEastAsia" w:hAnsiTheme="majorHAnsi" w:cstheme="majorBidi"/>
+                                          <w:caps/>
+                                          <w:color w:val="5B9BD5" w:themeColor="accent1"/>
+                                          <w:sz w:val="72"/>
+                                          <w:szCs w:val="72"/>
+                                        </w:rPr>
+                                      </w:pPr>
+                                      <w:r>
+                                        <w:rPr>
+                                          <w:rFonts w:asciiTheme="majorHAnsi" w:eastAsiaTheme="majorEastAsia" w:hAnsiTheme="majorHAnsi" w:cstheme="majorBidi"/>
+                                          <w:caps/>
+                                          <w:color w:val="5B9BD5" w:themeColor="accent1"/>
+                                          <w:sz w:val="72"/>
+                                          <w:szCs w:val="72"/>
+                                        </w:rPr>
+                                        <w:t>3D Computer Graphics - logbook</w:t>
+                                      </w:r>
+                                    </w:p>
+                                  </w:sdtContent>
+                                </w:sdt>
+                              </w:txbxContent>
+                            </wps:txbx>
+                            <wps:bodyPr rot="0" spcFirstLastPara="0" vertOverflow="overflow" horzOverflow="overflow" vert="horz" wrap="square" lIns="457200" tIns="91440" rIns="457200" bIns="91440" numCol="1" spcCol="0" rtlCol="0" fromWordArt="0" anchor="ctr" anchorCtr="0" forceAA="0" compatLnSpc="1">
+                              <a:prstTxWarp prst="textNoShape">
+                                <a:avLst/>
+                              </a:prstTxWarp>
+                              <a:noAutofit/>
+                            </wps:bodyPr>
+                          </wps:wsp>
+                        </wpg:wgp>
+                      </a:graphicData>
+                    </a:graphic>
+                    <wp14:sizeRelH relativeFrom="page">
+                      <wp14:pctWidth>88200</wp14:pctWidth>
+                    </wp14:sizeRelH>
+                    <wp14:sizeRelV relativeFrom="page">
+                      <wp14:pctHeight>90900</wp14:pctHeight>
+                    </wp14:sizeRelV>
+                  </wp:anchor>
+                </w:drawing>
+              </mc:Choice>
+              <mc:Fallback>
+                <w:pict>
+                  <v:group id="Group 193" o:spid="_x0000_s1026" style="position:absolute;margin-left:0;margin-top:0;width:540.55pt;height:718.4pt;z-index:-251657216;mso-width-percent:882;mso-height-percent:909;mso-position-horizontal:center;mso-position-horizontal-relative:page;mso-position-vertical:center;mso-position-vertical-relative:page;mso-width-percent:882;mso-height-percent:909" coordsize="68648,91235" o:gfxdata="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">
+                    <v:rect id="Rectangle 194" o:spid="_x0000_s1027" style="position:absolute;width:68580;height:13716;visibility:visible;mso-wrap-style:square;v-text-anchor:middle" o:gfxdata="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" fillcolor="#5b9bd5 [3204]" stroked="f" strokeweight="1pt"/>
+                    <v:rect id="Rectangle 195" o:spid="_x0000_s1028" style="position:absolute;top:40943;width:68580;height:50292;visibility:visible;mso-wrap-style:square;v-text-anchor:bottom" o:gfxdata="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" fillcolor="#5b9bd5 [3204]" stroked="f" strokeweight="1pt">
+                      <v:textbox inset="36pt,57.6pt,36pt,36pt">
+                        <w:txbxContent>
+                          <w:sdt>
+                            <w:sdtPr>
+                              <w:rPr>
+                                <w:color w:val="FFFFFF" w:themeColor="background1"/>
+                              </w:rPr>
+                              <w:alias w:val="Author"/>
+                              <w:tag w:val=""/>
+                              <w:id w:val="945428907"/>
+                              <w:dataBinding w:prefixMappings="xmlns:ns0='http://purl.org/dc/elements/1.1/' xmlns:ns1='http://schemas.openxmlformats.org/package/2006/metadata/core-properties' " w:xpath="/ns1:coreProperties[1]/ns0:creator[1]" w:storeItemID="{6C3C8BC8-F283-45AE-878A-BAB7291924A1}"/>
+                              <w:text/>
+                            </w:sdtPr>
+                            <w:sdtContent>
+                              <w:p>
+                                <w:pPr>
+                                  <w:pStyle w:val="NoSpacing"/>
+                                  <w:spacing w:before="120"/>
+                                  <w:jc w:val="center"/>
+                                  <w:rPr>
+                                    <w:color w:val="FFFFFF" w:themeColor="background1"/>
+                                  </w:rPr>
+                                </w:pPr>
+                                <w:r>
+                                  <w:rPr>
+                                    <w:color w:val="FFFFFF" w:themeColor="background1"/>
+                                  </w:rPr>
+                                  <w:t>Ademola Afolabi</w:t>
+                                </w:r>
+                              </w:p>
+                            </w:sdtContent>
+                          </w:sdt>
+                          <w:p>
+                            <w:pPr>
+                              <w:pStyle w:val="NoSpacing"/>
+                              <w:spacing w:before="120"/>
+                              <w:jc w:val="center"/>
+                              <w:rPr>
+                                <w:color w:val="FFFFFF" w:themeColor="background1"/>
+                              </w:rPr>
+                            </w:pPr>
+                            <w:sdt>
+                              <w:sdtPr>
+                                <w:rPr>
+                                  <w:caps/>
+                                  <w:color w:val="FFFFFF" w:themeColor="background1"/>
+                                </w:rPr>
+                                <w:alias w:val="Company"/>
+                                <w:tag w:val=""/>
+                                <w:id w:val="1618182777"/>
+                                <w:dataBinding w:prefixMappings="xmlns:ns0='http://schemas.openxmlformats.org/officeDocument/2006/extended-properties' " w:xpath="/ns0:Properties[1]/ns0:Company[1]" w:storeItemID="{6668398D-A668-4E3E-A5EB-62B293D839F1}"/>
+                                <w:text/>
+                              </w:sdtPr>
+                              <w:sdtContent>
+                                <w:r>
+                                  <w:rPr>
+                                    <w:caps/>
+                                    <w:color w:val="FFFFFF" w:themeColor="background1"/>
+                                  </w:rPr>
+                                  <w:t>University of greenwich</w:t>
+                                </w:r>
+                              </w:sdtContent>
+                            </w:sdt>
+                            <w:r>
+                              <w:rPr>
+                                <w:color w:val="FFFFFF" w:themeColor="background1"/>
+                              </w:rPr>
+                              <w:t>  </w:t>
+                            </w:r>
+                            <w:sdt>
+                              <w:sdtPr>
+                                <w:rPr>
+                                  <w:color w:val="FFFFFF" w:themeColor="background1"/>
+                                </w:rPr>
+                                <w:alias w:val="Address"/>
+                                <w:tag w:val=""/>
+                                <w:id w:val="-253358678"/>
+                                <w:showingPlcHdr/>
+                                <w:dataBinding w:prefixMappings="xmlns:ns0='http://schemas.microsoft.com/office/2006/coverPageProps' " w:xpath="/ns0:CoverPageProperties[1]/ns0:CompanyAddress[1]" w:storeItemID="{55AF091B-3C7A-41E3-B477-F2FDAA23CFDA}"/>
+                                <w:text/>
+                              </w:sdtPr>
+                              <w:sdtContent>
+                                <w:r>
+                                  <w:rPr>
+                                    <w:color w:val="FFFFFF" w:themeColor="background1"/>
+                                  </w:rPr>
+                                  <w:t>[Company address]</w:t>
+                                </w:r>
+                              </w:sdtContent>
+                            </w:sdt>
+                          </w:p>
+                        </w:txbxContent>
+                      </v:textbox>
+                    </v:rect>
+                    <v:shapetype id="_x0000_t202" coordsize="21600,21600" o:spt="202" path="m,l,21600r21600,l21600,xe">
+                      <v:stroke joinstyle="miter"/>
+                      <v:path gradientshapeok="t" o:connecttype="rect"/>
+                    </v:shapetype>
+                    <v:shape id="Text Box 196" o:spid="_x0000_s1029" type="#_x0000_t202" style="position:absolute;left:68;top:13716;width:68580;height:27227;visibility:visible;mso-wrap-style:square;v-text-anchor:middle" o:gfxdata="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" fillcolor="white [3212]" stroked="f" strokeweight=".5pt">
+                      <v:textbox inset="36pt,7.2pt,36pt,7.2pt">
+                        <w:txbxContent>
+                          <w:sdt>
+                            <w:sdtPr>
+                              <w:rPr>
+                                <w:rFonts w:asciiTheme="majorHAnsi" w:eastAsiaTheme="majorEastAsia" w:hAnsiTheme="majorHAnsi" w:cstheme="majorBidi"/>
+                                <w:caps/>
+                                <w:color w:val="5B9BD5" w:themeColor="accent1"/>
+                                <w:sz w:val="72"/>
+                                <w:szCs w:val="72"/>
+                              </w:rPr>
+                              <w:alias w:val="Title"/>
+                              <w:tag w:val=""/>
+                              <w:id w:val="-9991715"/>
+                              <w:dataBinding w:prefixMappings="xmlns:ns0='http://purl.org/dc/elements/1.1/' xmlns:ns1='http://schemas.openxmlformats.org/package/2006/metadata/core-properties' " w:xpath="/ns1:coreProperties[1]/ns0:title[1]" w:storeItemID="{6C3C8BC8-F283-45AE-878A-BAB7291924A1}"/>
+                              <w:text/>
+                            </w:sdtPr>
+                            <w:sdtContent>
+                              <w:p>
+                                <w:pPr>
+                                  <w:pStyle w:val="NoSpacing"/>
+                                  <w:jc w:val="center"/>
+                                  <w:rPr>
+                                    <w:rFonts w:asciiTheme="majorHAnsi" w:eastAsiaTheme="majorEastAsia" w:hAnsiTheme="majorHAnsi" w:cstheme="majorBidi"/>
+                                    <w:caps/>
+                                    <w:color w:val="5B9BD5" w:themeColor="accent1"/>
+                                    <w:sz w:val="72"/>
+                                    <w:szCs w:val="72"/>
+                                  </w:rPr>
+                                </w:pPr>
+                                <w:r>
+                                  <w:rPr>
+                                    <w:rFonts w:asciiTheme="majorHAnsi" w:eastAsiaTheme="majorEastAsia" w:hAnsiTheme="majorHAnsi" w:cstheme="majorBidi"/>
+                                    <w:caps/>
+                                    <w:color w:val="5B9BD5" w:themeColor="accent1"/>
+                                    <w:sz w:val="72"/>
+                                    <w:szCs w:val="72"/>
+                                  </w:rPr>
+                                  <w:t>3D Computer Graphics - logbook</w:t>
+                                </w:r>
+                              </w:p>
+                            </w:sdtContent>
+                          </w:sdt>
+                        </w:txbxContent>
+                      </v:textbox>
+                    </v:shape>
+                    <w10:wrap anchorx="page" anchory="page"/>
+                  </v:group>
+                </w:pict>
+              </mc:Fallback>
+            </mc:AlternateContent>
+          </w:r>
+        </w:p>
+        <w:p>
+          <w:pPr>
+            <w:rPr>
+              <w:rFonts w:asciiTheme="majorHAnsi" w:eastAsiaTheme="majorEastAsia" w:hAnsiTheme="majorHAnsi" w:cstheme="majorBidi"/>
+              <w:color w:val="2E74B5" w:themeColor="accent1" w:themeShade="BF"/>
+              <w:sz w:val="40"/>
+              <w:szCs w:val="40"/>
+              <w:highlight w:val="lightGray"/>
+            </w:rPr>
+          </w:pPr>
+          <w:r>
+            <w:rPr>
+              <w:caps/>
+              <w:color w:val="2E74B5" w:themeColor="accent1" w:themeShade="BF"/>
+              <w:sz w:val="40"/>
+              <w:szCs w:val="40"/>
+              <w:highlight w:val="lightGray"/>
+            </w:rPr>
+            <w:br w:type="page"/>
+          </w:r>
+        </w:p>
+      </w:sdtContent>
+    </w:sdt>
     <w:p>
       <w:pPr>
         <w:pStyle w:val="Title"/>
       </w:pPr>
       <w:r>
+        <w:lastRenderedPageBreak/>
         <w:t>3D Graphics Logbook</w:t>
       </w:r>
+    </w:p>
+    <w:sdt>
+      <w:sdtPr>
+        <w:id w:val="-1903743493"/>
+        <w:docPartObj>
+          <w:docPartGallery w:val="Table of Contents"/>
+          <w:docPartUnique/>
+        </w:docPartObj>
+      </w:sdtPr>
+      <w:sdtEndPr>
+        <w:rPr>
+          <w:rFonts w:asciiTheme="minorHAnsi" w:eastAsiaTheme="minorEastAsia" w:hAnsiTheme="minorHAnsi" w:cstheme="minorBidi"/>
+          <w:b/>
+          <w:bCs/>
+          <w:noProof/>
+          <w:color w:val="auto"/>
+          <w:sz w:val="21"/>
+          <w:szCs w:val="21"/>
+        </w:rPr>
+      </w:sdtEndPr>
+      <w:sdtContent>
+        <w:p>
+          <w:pPr>
+            <w:pStyle w:val="TOCHeading"/>
+          </w:pPr>
+          <w:r>
+            <w:t>Contents</w:t>
+          </w:r>
+        </w:p>
+        <w:p>
+          <w:pPr>
+            <w:pStyle w:val="TOC1"/>
+            <w:tabs>
+              <w:tab w:val="left" w:pos="440"/>
+              <w:tab w:val="right" w:leader="dot" w:pos="9016"/>
+            </w:tabs>
+            <w:rPr>
+              <w:noProof/>
+              <w:sz w:val="22"/>
+              <w:szCs w:val="22"/>
+              <w:lang w:eastAsia="en-GB"/>
+            </w:rPr>
+          </w:pPr>
+          <w:r>
+            <w:fldChar w:fldCharType="begin"/>
+          </w:r>
+          <w:r>
+            <w:instrText xml:space="preserve"> TOC \o "1-3" \h \z \u </w:instrText>
+          </w:r>
+          <w:r>
+            <w:fldChar w:fldCharType="separate"/>
+          </w:r>
+          <w:hyperlink w:anchor="_Toc415741169" w:history="1">
+            <w:r>
+              <w:rPr>
+                <w:rStyle w:val="Hyperlink"/>
+                <w:noProof/>
+              </w:rPr>
+              <w:t>1.</w:t>
+            </w:r>
+            <w:r>
+              <w:rPr>
+                <w:noProof/>
+                <w:sz w:val="22"/>
+                <w:szCs w:val="22"/>
+                <w:lang w:eastAsia="en-GB"/>
+              </w:rPr>
+              <w:tab/>
+            </w:r>
+            <w:r>
+              <w:rPr>
+                <w:rStyle w:val="Hyperlink"/>
+                <w:noProof/>
+              </w:rPr>
+              <w:t>Intro to 3D Graphics</w:t>
+            </w:r>
+            <w:r>
+              <w:rPr>
+                <w:noProof/>
+                <w:webHidden/>
+              </w:rPr>
+              <w:tab/>
+            </w:r>
+            <w:r>
+              <w:rPr>
+                <w:noProof/>
+                <w:webHidden/>
+              </w:rPr>
+              <w:fldChar w:fldCharType="begin"/>
+            </w:r>
+            <w:r>
+              <w:rPr>
+                <w:noProof/>
+                <w:webHidden/>
+              </w:rPr>
+              <w:instrText xml:space="preserve"> PAGEREF _Toc415741169 \h </w:instrText>
+            </w:r>
+            <w:r>
+              <w:rPr>
+                <w:noProof/>
+                <w:webHidden/>
+              </w:rPr>
+            </w:r>
+            <w:r>
+              <w:rPr>
+                <w:noProof/>
+                <w:webHidden/>
+              </w:rPr>
+              <w:fldChar w:fldCharType="separate"/>
+            </w:r>
+            <w:r>
+              <w:rPr>
+                <w:noProof/>
+                <w:webHidden/>
+              </w:rPr>
+              <w:t>1</w:t>
+            </w:r>
+            <w:r>
+              <w:rPr>
+                <w:noProof/>
+                <w:webHidden/>
+              </w:rPr>
+              <w:fldChar w:fldCharType="end"/>
+            </w:r>
+          </w:hyperlink>
+        </w:p>
+        <w:p>
+          <w:pPr>
+            <w:pStyle w:val="TOC1"/>
+            <w:tabs>
+              <w:tab w:val="right" w:leader="dot" w:pos="9016"/>
+            </w:tabs>
+            <w:rPr>
+              <w:noProof/>
+              <w:sz w:val="22"/>
+              <w:szCs w:val="22"/>
+              <w:lang w:eastAsia="en-GB"/>
+            </w:rPr>
+          </w:pPr>
+          <w:hyperlink w:anchor="_Toc415741170" w:history="1">
+            <w:r>
+              <w:rPr>
+                <w:rStyle w:val="Hyperlink"/>
+                <w:noProof/>
+              </w:rPr>
+              <w:t>2. WebGL Basics</w:t>
+            </w:r>
+            <w:r>
+              <w:rPr>
+                <w:noProof/>
+                <w:webHidden/>
+              </w:rPr>
+              <w:tab/>
+            </w:r>
+            <w:r>
+              <w:rPr>
+                <w:noProof/>
+                <w:webHidden/>
+              </w:rPr>
+              <w:fldChar w:fldCharType="begin"/>
+            </w:r>
+            <w:r>
+              <w:rPr>
+                <w:noProof/>
+                <w:webHidden/>
+              </w:rPr>
+              <w:instrText xml:space="preserve"> PAGEREF _Toc415741170 \h </w:instrText>
+            </w:r>
+            <w:r>
+              <w:rPr>
+                <w:noProof/>
+                <w:webHidden/>
+              </w:rPr>
+            </w:r>
+            <w:r>
+              <w:rPr>
+                <w:noProof/>
+                <w:webHidden/>
+              </w:rPr>
+              <w:fldChar w:fldCharType="separate"/>
+            </w:r>
+            <w:r>
+              <w:rPr>
+                <w:noProof/>
+                <w:webHidden/>
+              </w:rPr>
+              <w:t>5</w:t>
+            </w:r>
+            <w:r>
+              <w:rPr>
+                <w:noProof/>
+                <w:webHidden/>
+              </w:rPr>
+              <w:fldChar w:fldCharType="end"/>
+            </w:r>
+          </w:hyperlink>
+        </w:p>
+        <w:p>
+          <w:pPr>
+            <w:pStyle w:val="TOC1"/>
+            <w:tabs>
+              <w:tab w:val="right" w:leader="dot" w:pos="9016"/>
+            </w:tabs>
+            <w:rPr>
+              <w:noProof/>
+              <w:sz w:val="22"/>
+              <w:szCs w:val="22"/>
+              <w:lang w:eastAsia="en-GB"/>
+            </w:rPr>
+          </w:pPr>
+          <w:hyperlink w:anchor="_Toc415741171" w:history="1">
+            <w:r>
+              <w:rPr>
+                <w:rStyle w:val="Hyperlink"/>
+                <w:noProof/>
+              </w:rPr>
+              <w:t>3. Interactivity &amp; Animation</w:t>
+            </w:r>
+            <w:r>
+              <w:rPr>
+                <w:noProof/>
+                <w:webHidden/>
+              </w:rPr>
+              <w:tab/>
+            </w:r>
+            <w:r>
+              <w:rPr>
+                <w:noProof/>
+                <w:webHidden/>
+              </w:rPr>
+              <w:fldChar w:fldCharType="begin"/>
+            </w:r>
+            <w:r>
+              <w:rPr>
+                <w:noProof/>
+                <w:webHidden/>
+              </w:rPr>
+              <w:instrText xml:space="preserve"> PAGEREF _Toc415741171 \h </w:instrText>
+            </w:r>
+            <w:r>
+              <w:rPr>
+                <w:noProof/>
+                <w:webHidden/>
+              </w:rPr>
+            </w:r>
+            <w:r>
+              <w:rPr>
+                <w:noProof/>
+                <w:webHidden/>
+              </w:rPr>
+              <w:fldChar w:fldCharType="separate"/>
+            </w:r>
+            <w:r>
+              <w:rPr>
+                <w:noProof/>
+                <w:webHidden/>
+              </w:rPr>
+              <w:t>5</w:t>
+            </w:r>
+            <w:r>
+              <w:rPr>
+                <w:noProof/>
+                <w:webHidden/>
+              </w:rPr>
+              <w:fldChar w:fldCharType="end"/>
+            </w:r>
+          </w:hyperlink>
+        </w:p>
+        <w:p>
+          <w:pPr>
+            <w:pStyle w:val="TOC1"/>
+            <w:tabs>
+              <w:tab w:val="right" w:leader="dot" w:pos="9016"/>
+            </w:tabs>
+            <w:rPr>
+              <w:noProof/>
+              <w:sz w:val="22"/>
+              <w:szCs w:val="22"/>
+              <w:lang w:eastAsia="en-GB"/>
+            </w:rPr>
+          </w:pPr>
+          <w:hyperlink w:anchor="_Toc415741172" w:history="1">
+            <w:r>
+              <w:rPr>
+                <w:rStyle w:val="Hyperlink"/>
+                <w:noProof/>
+              </w:rPr>
+              <w:t>4. Geometry &amp; Meshes</w:t>
+            </w:r>
+            <w:r>
+              <w:rPr>
+                <w:noProof/>
+                <w:webHidden/>
+              </w:rPr>
+              <w:tab/>
+            </w:r>
+            <w:r>
+              <w:rPr>
+                <w:noProof/>
+                <w:webHidden/>
+              </w:rPr>
+              <w:fldChar w:fldCharType="begin"/>
+            </w:r>
+            <w:r>
+              <w:rPr>
+                <w:noProof/>
+                <w:webHidden/>
+              </w:rPr>
+              <w:instrText xml:space="preserve"> PAGEREF _Toc415741172 \h </w:instrText>
+            </w:r>
+            <w:r>
+              <w:rPr>
+                <w:noProof/>
+                <w:webHidden/>
+              </w:rPr>
+            </w:r>
+            <w:r>
+              <w:rPr>
+                <w:noProof/>
+                <w:webHidden/>
+              </w:rPr>
+              <w:fldChar w:fldCharType="separate"/>
+            </w:r>
+            <w:r>
+              <w:rPr>
+                <w:noProof/>
+                <w:webHidden/>
+              </w:rPr>
+              <w:t>5</w:t>
+            </w:r>
+            <w:r>
+              <w:rPr>
+                <w:noProof/>
+                <w:webHidden/>
+              </w:rPr>
+              <w:fldChar w:fldCharType="end"/>
+            </w:r>
+          </w:hyperlink>
+        </w:p>
+        <w:p>
+          <w:pPr>
+            <w:pStyle w:val="TOC1"/>
+            <w:tabs>
+              <w:tab w:val="right" w:leader="dot" w:pos="9016"/>
+            </w:tabs>
+            <w:rPr>
+              <w:noProof/>
+              <w:sz w:val="22"/>
+              <w:szCs w:val="22"/>
+              <w:lang w:eastAsia="en-GB"/>
+            </w:rPr>
+          </w:pPr>
+          <w:hyperlink w:anchor="_Toc415741173" w:history="1">
+            <w:r>
+              <w:rPr>
+                <w:rStyle w:val="Hyperlink"/>
+                <w:noProof/>
+              </w:rPr>
+              <w:t>5. Transformations</w:t>
+            </w:r>
+            <w:r>
+              <w:rPr>
+                <w:noProof/>
+                <w:webHidden/>
+              </w:rPr>
+              <w:tab/>
+            </w:r>
+            <w:r>
+              <w:rPr>
+                <w:noProof/>
+                <w:webHidden/>
+              </w:rPr>
+              <w:fldChar w:fldCharType="begin"/>
+            </w:r>
+            <w:r>
+              <w:rPr>
+                <w:noProof/>
+                <w:webHidden/>
+              </w:rPr>
+              <w:instrText xml:space="preserve"> PAGEREF _Toc415741173 \h </w:instrText>
+            </w:r>
+            <w:r>
+              <w:rPr>
+                <w:noProof/>
+                <w:webHidden/>
+              </w:rPr>
+            </w:r>
+            <w:r>
+              <w:rPr>
+                <w:noProof/>
+                <w:webHidden/>
+              </w:rPr>
+              <w:fldChar w:fldCharType="separate"/>
+            </w:r>
+            <w:r>
+              <w:rPr>
+                <w:noProof/>
+                <w:webHidden/>
+              </w:rPr>
+              <w:t>5</w:t>
+            </w:r>
+            <w:r>
+              <w:rPr>
+                <w:noProof/>
+                <w:webHidden/>
+              </w:rPr>
+              <w:fldChar w:fldCharType="end"/>
+            </w:r>
+          </w:hyperlink>
+        </w:p>
+        <w:p>
+          <w:pPr>
+            <w:pStyle w:val="TOC1"/>
+            <w:tabs>
+              <w:tab w:val="right" w:leader="dot" w:pos="9016"/>
+            </w:tabs>
+            <w:rPr>
+              <w:noProof/>
+              <w:sz w:val="22"/>
+              <w:szCs w:val="22"/>
+              <w:lang w:eastAsia="en-GB"/>
+            </w:rPr>
+          </w:pPr>
+          <w:hyperlink w:anchor="_Toc415741174" w:history="1">
+            <w:r>
+              <w:rPr>
+                <w:rStyle w:val="Hyperlink"/>
+                <w:noProof/>
+              </w:rPr>
+              <w:t>6. Scene Graph</w:t>
+            </w:r>
+            <w:r>
+              <w:rPr>
+                <w:noProof/>
+                <w:webHidden/>
+              </w:rPr>
+              <w:tab/>
+            </w:r>
+            <w:r>
+              <w:rPr>
+                <w:noProof/>
+                <w:webHidden/>
+              </w:rPr>
+              <w:fldChar w:fldCharType="begin"/>
+            </w:r>
+            <w:r>
+              <w:rPr>
+                <w:noProof/>
+                <w:webHidden/>
+              </w:rPr>
+              <w:instrText xml:space="preserve"> PAGEREF _Toc415741174 \h </w:instrText>
+            </w:r>
+            <w:r>
+              <w:rPr>
+                <w:noProof/>
+                <w:webHidden/>
+              </w:rPr>
+            </w:r>
+            <w:r>
+              <w:rPr>
+                <w:noProof/>
+                <w:webHidden/>
+              </w:rPr>
+              <w:fldChar w:fldCharType="separate"/>
+            </w:r>
+            <w:r>
+              <w:rPr>
+                <w:noProof/>
+                <w:webHidden/>
+              </w:rPr>
+              <w:t>5</w:t>
+            </w:r>
+            <w:r>
+              <w:rPr>
+                <w:noProof/>
+                <w:webHidden/>
+              </w:rPr>
+              <w:fldChar w:fldCharType="end"/>
+            </w:r>
+          </w:hyperlink>
+        </w:p>
+        <w:p>
+          <w:pPr>
+            <w:pStyle w:val="TOC1"/>
+            <w:tabs>
+              <w:tab w:val="right" w:leader="dot" w:pos="9016"/>
+            </w:tabs>
+            <w:rPr>
+              <w:noProof/>
+              <w:sz w:val="22"/>
+              <w:szCs w:val="22"/>
+              <w:lang w:eastAsia="en-GB"/>
+            </w:rPr>
+          </w:pPr>
+          <w:hyperlink w:anchor="_Toc415741175" w:history="1">
+            <w:r>
+              <w:rPr>
+                <w:rStyle w:val="Hyperlink"/>
+                <w:noProof/>
+              </w:rPr>
+              <w:t>7. Viewing &amp; Projections</w:t>
+            </w:r>
+            <w:r>
+              <w:rPr>
+                <w:noProof/>
+                <w:webHidden/>
+              </w:rPr>
+              <w:tab/>
+            </w:r>
+            <w:r>
+              <w:rPr>
+                <w:noProof/>
+                <w:webHidden/>
+              </w:rPr>
+              <w:fldChar w:fldCharType="begin"/>
+            </w:r>
+            <w:r>
+              <w:rPr>
+                <w:noProof/>
+                <w:webHidden/>
+              </w:rPr>
+              <w:instrText xml:space="preserve"> PAGEREF _Toc415741175 \h </w:instrText>
+            </w:r>
+            <w:r>
+              <w:rPr>
+                <w:noProof/>
+                <w:webHidden/>
+              </w:rPr>
+            </w:r>
+            <w:r>
+              <w:rPr>
+                <w:noProof/>
+                <w:webHidden/>
+              </w:rPr>
+              <w:fldChar w:fldCharType="separate"/>
+            </w:r>
+            <w:r>
+              <w:rPr>
+                <w:noProof/>
+                <w:webHidden/>
+              </w:rPr>
+              <w:t>5</w:t>
+            </w:r>
+            <w:r>
+              <w:rPr>
+                <w:noProof/>
+                <w:webHidden/>
+              </w:rPr>
+              <w:fldChar w:fldCharType="end"/>
+            </w:r>
+          </w:hyperlink>
+        </w:p>
+        <w:p>
+          <w:pPr>
+            <w:pStyle w:val="TOC1"/>
+            <w:tabs>
+              <w:tab w:val="right" w:leader="dot" w:pos="9016"/>
+            </w:tabs>
+            <w:rPr>
+              <w:noProof/>
+              <w:sz w:val="22"/>
+              <w:szCs w:val="22"/>
+              <w:lang w:eastAsia="en-GB"/>
+            </w:rPr>
+          </w:pPr>
+          <w:hyperlink w:anchor="_Toc415741176" w:history="1">
+            <w:r>
+              <w:rPr>
+                <w:rStyle w:val="Hyperlink"/>
+                <w:noProof/>
+              </w:rPr>
+              <w:t>8. Lighting</w:t>
+            </w:r>
+            <w:r>
+              <w:rPr>
+                <w:noProof/>
+                <w:webHidden/>
+              </w:rPr>
+              <w:tab/>
+            </w:r>
+            <w:r>
+              <w:rPr>
+                <w:noProof/>
+                <w:webHidden/>
+              </w:rPr>
+              <w:fldChar w:fldCharType="begin"/>
+            </w:r>
+            <w:r>
+              <w:rPr>
+                <w:noProof/>
+                <w:webHidden/>
+              </w:rPr>
+              <w:instrText xml:space="preserve"> PAGEREF _Toc415741176 \h </w:instrText>
+            </w:r>
+            <w:r>
+              <w:rPr>
+                <w:noProof/>
+                <w:webHidden/>
+              </w:rPr>
+            </w:r>
+            <w:r>
+              <w:rPr>
+                <w:noProof/>
+                <w:webHidden/>
+              </w:rPr>
+              <w:fldChar w:fldCharType="separate"/>
+            </w:r>
+            <w:r>
+              <w:rPr>
+                <w:noProof/>
+                <w:webHidden/>
+              </w:rPr>
+              <w:t>5</w:t>
+            </w:r>
+            <w:r>
+              <w:rPr>
+                <w:noProof/>
+                <w:webHidden/>
+              </w:rPr>
+              <w:fldChar w:fldCharType="end"/>
+            </w:r>
+          </w:hyperlink>
+        </w:p>
+        <w:p>
+          <w:pPr>
+            <w:pStyle w:val="TOC1"/>
+            <w:tabs>
+              <w:tab w:val="right" w:leader="dot" w:pos="9016"/>
+            </w:tabs>
+            <w:rPr>
+              <w:noProof/>
+              <w:sz w:val="22"/>
+              <w:szCs w:val="22"/>
+              <w:lang w:eastAsia="en-GB"/>
+            </w:rPr>
+          </w:pPr>
+          <w:hyperlink w:anchor="_Toc415741177" w:history="1">
+            <w:r>
+              <w:rPr>
+                <w:rStyle w:val="Hyperlink"/>
+                <w:noProof/>
+              </w:rPr>
+              <w:t>9. Materials</w:t>
+            </w:r>
+            <w:r>
+              <w:rPr>
+                <w:noProof/>
+                <w:webHidden/>
+              </w:rPr>
+              <w:tab/>
+            </w:r>
+            <w:r>
+              <w:rPr>
+                <w:noProof/>
+                <w:webHidden/>
+              </w:rPr>
+              <w:fldChar w:fldCharType="begin"/>
+            </w:r>
+            <w:r>
+              <w:rPr>
+                <w:noProof/>
+                <w:webHidden/>
+              </w:rPr>
+              <w:instrText xml:space="preserve"> PAGEREF _Toc415741177 \h </w:instrText>
+            </w:r>
+            <w:r>
+              <w:rPr>
+                <w:noProof/>
+                <w:webHidden/>
+              </w:rPr>
+            </w:r>
+            <w:r>
+              <w:rPr>
+                <w:noProof/>
+                <w:webHidden/>
+              </w:rPr>
+              <w:fldChar w:fldCharType="separate"/>
+            </w:r>
+            <w:r>
+              <w:rPr>
+                <w:noProof/>
+                <w:webHidden/>
+              </w:rPr>
+              <w:t>5</w:t>
+            </w:r>
+            <w:r>
+              <w:rPr>
+                <w:noProof/>
+                <w:webHidden/>
+              </w:rPr>
+              <w:fldChar w:fldCharType="end"/>
+            </w:r>
+          </w:hyperlink>
+        </w:p>
+        <w:p>
+          <w:pPr>
+            <w:pStyle w:val="TOC1"/>
+            <w:tabs>
+              <w:tab w:val="right" w:leader="dot" w:pos="9016"/>
+            </w:tabs>
+            <w:rPr>
+              <w:noProof/>
+              <w:sz w:val="22"/>
+              <w:szCs w:val="22"/>
+              <w:lang w:eastAsia="en-GB"/>
+            </w:rPr>
+          </w:pPr>
+          <w:hyperlink w:anchor="_Toc415741178" w:history="1">
+            <w:r>
+              <w:rPr>
+                <w:rStyle w:val="Hyperlink"/>
+                <w:noProof/>
+              </w:rPr>
+              <w:t>10. Textures</w:t>
+            </w:r>
+            <w:r>
+              <w:rPr>
+                <w:noProof/>
+                <w:webHidden/>
+              </w:rPr>
+              <w:tab/>
+            </w:r>
+            <w:r>
+              <w:rPr>
+                <w:noProof/>
+                <w:webHidden/>
+              </w:rPr>
+              <w:fldChar w:fldCharType="begin"/>
+            </w:r>
+            <w:r>
+              <w:rPr>
+                <w:noProof/>
+                <w:webHidden/>
+              </w:rPr>
+              <w:instrText xml:space="preserve"> PAGEREF _Toc415741178 \h </w:instrText>
+            </w:r>
+            <w:r>
+              <w:rPr>
+                <w:noProof/>
+                <w:webHidden/>
+              </w:rPr>
+            </w:r>
+            <w:r>
+              <w:rPr>
+                <w:noProof/>
+                <w:webHidden/>
+              </w:rPr>
+              <w:fldChar w:fldCharType="separate"/>
+            </w:r>
+            <w:r>
+              <w:rPr>
+                <w:noProof/>
+                <w:webHidden/>
+              </w:rPr>
+              <w:t>5</w:t>
+            </w:r>
+            <w:r>
+              <w:rPr>
+                <w:noProof/>
+                <w:webHidden/>
+              </w:rPr>
+              <w:fldChar w:fldCharType="end"/>
+            </w:r>
+          </w:hyperlink>
+        </w:p>
+        <w:p>
+          <w:pPr>
+            <w:pStyle w:val="TOC1"/>
+            <w:tabs>
+              <w:tab w:val="right" w:leader="dot" w:pos="9016"/>
+            </w:tabs>
+            <w:rPr>
+              <w:noProof/>
+              <w:sz w:val="22"/>
+              <w:szCs w:val="22"/>
+              <w:lang w:eastAsia="en-GB"/>
+            </w:rPr>
+          </w:pPr>
+          <w:hyperlink w:anchor="_Toc415741179" w:history="1">
+            <w:r>
+              <w:rPr>
+                <w:rStyle w:val="Hyperlink"/>
+                <w:noProof/>
+              </w:rPr>
+              <w:t>11. Physics</w:t>
+            </w:r>
+            <w:r>
+              <w:rPr>
+                <w:noProof/>
+                <w:webHidden/>
+              </w:rPr>
+              <w:tab/>
+            </w:r>
+            <w:r>
+              <w:rPr>
+                <w:noProof/>
+                <w:webHidden/>
+              </w:rPr>
+              <w:fldChar w:fldCharType="begin"/>
+            </w:r>
+            <w:r>
+              <w:rPr>
+                <w:noProof/>
+                <w:webHidden/>
+              </w:rPr>
+              <w:instrText xml:space="preserve"> PAGEREF _Toc415741179 \h </w:instrText>
+            </w:r>
+            <w:r>
+              <w:rPr>
+                <w:noProof/>
+                <w:webHidden/>
+              </w:rPr>
+            </w:r>
+            <w:r>
+              <w:rPr>
+                <w:noProof/>
+                <w:webHidden/>
+              </w:rPr>
+              <w:fldChar w:fldCharType="separate"/>
+            </w:r>
+            <w:r>
+              <w:rPr>
+                <w:noProof/>
+                <w:webHidden/>
+              </w:rPr>
+              <w:t>5</w:t>
+            </w:r>
+            <w:r>
+              <w:rPr>
+                <w:noProof/>
+                <w:webHidden/>
+              </w:rPr>
+              <w:fldChar w:fldCharType="end"/>
+            </w:r>
+          </w:hyperlink>
+        </w:p>
+        <w:p>
+          <w:r>
+            <w:rPr>
+              <w:b/>
+              <w:bCs/>
+              <w:noProof/>
+            </w:rPr>
+            <w:fldChar w:fldCharType="end"/>
+          </w:r>
+        </w:p>
+      </w:sdtContent>
+    </w:sdt>
+    <w:p/>
+    <w:p/>
+    <w:p/>
+    <w:p/>
+    <w:p/>
+    <w:p/>
+    <w:p/>
+    <w:p/>
+    <w:p/>
+    <w:p/>
+    <w:p/>
+    <w:p>
+      <w:bookmarkStart w:id="0" w:name="_GoBack"/>
+      <w:bookmarkEnd w:id="0"/>
     </w:p>
     <w:p>
       <w:pPr>
@@ -18,9 +1385,12 @@
           <w:numId w:val="1"/>
         </w:numPr>
       </w:pPr>
+      <w:bookmarkStart w:id="1" w:name="_Toc415741169"/>
       <w:r>
+        <w:lastRenderedPageBreak/>
         <w:t>Intro to 3D Graphics</w:t>
       </w:r>
+      <w:bookmarkEnd w:id="1"/>
     </w:p>
     <w:p/>
     <w:p>
@@ -45,7 +1415,7 @@
                     <pic:cNvPicPr/>
                   </pic:nvPicPr>
                   <pic:blipFill rotWithShape="1">
-                    <a:blip r:embed="rId5"/>
+                    <a:blip r:embed="rId6"/>
                     <a:srcRect l="51684" t="7180" b="1347"/>
                     <a:stretch/>
                   </pic:blipFill>
@@ -95,7 +1465,7 @@
                     <pic:cNvPicPr/>
                   </pic:nvPicPr>
                   <pic:blipFill rotWithShape="1">
-                    <a:blip r:embed="rId6"/>
+                    <a:blip r:embed="rId7"/>
                     <a:srcRect l="15622" t="7179" b="29800"/>
                     <a:stretch/>
                   </pic:blipFill>
@@ -150,6 +1520,7 @@
           <w:noProof/>
           <w:lang w:eastAsia="en-GB"/>
         </w:rPr>
+        <w:lastRenderedPageBreak/>
         <w:drawing>
           <wp:inline distT="0" distB="0" distL="0" distR="0" wp14:anchorId="48F01E62" wp14:editId="324965A9">
             <wp:extent cx="5972175" cy="2657475"/>
@@ -166,7 +1537,7 @@
                     <pic:cNvPicPr/>
                   </pic:nvPicPr>
                   <pic:blipFill rotWithShape="1">
-                    <a:blip r:embed="rId7"/>
+                    <a:blip r:embed="rId8"/>
                     <a:srcRect l="21937" t="12232" r="8597" b="38309"/>
                     <a:stretch/>
                   </pic:blipFill>
@@ -221,7 +1592,7 @@
                     <pic:cNvPicPr/>
                   </pic:nvPicPr>
                   <pic:blipFill rotWithShape="1">
-                    <a:blip r:embed="rId8"/>
+                    <a:blip r:embed="rId9"/>
                     <a:srcRect l="24762" t="10370" r="8764" b="50010"/>
                     <a:stretch/>
                   </pic:blipFill>
@@ -272,7 +1643,7 @@
                     <pic:cNvPicPr/>
                   </pic:nvPicPr>
                   <pic:blipFill rotWithShape="1">
-                    <a:blip r:embed="rId9"/>
+                    <a:blip r:embed="rId10"/>
                     <a:srcRect l="21272" t="9838" r="18569" b="21290"/>
                     <a:stretch/>
                   </pic:blipFill>
@@ -301,6 +1672,14 @@
       </w:r>
     </w:p>
     <w:p>
+      <w:pPr>
+        <w:rPr>
+          <w:noProof/>
+          <w:lang w:eastAsia="en-GB"/>
+        </w:rPr>
+      </w:pPr>
+    </w:p>
+    <w:p>
       <w:r>
         <w:rPr>
           <w:noProof/>
@@ -322,7 +1701,7 @@
                     <pic:cNvPicPr/>
                   </pic:nvPicPr>
                   <pic:blipFill rotWithShape="1">
-                    <a:blip r:embed="rId10"/>
+                    <a:blip r:embed="rId11"/>
                     <a:srcRect l="21106" t="7976" r="35353" b="22886"/>
                     <a:stretch/>
                   </pic:blipFill>
@@ -349,13 +1728,157 @@
           </wp:inline>
         </w:drawing>
       </w:r>
-      <w:bookmarkStart w:id="0" w:name="_GoBack"/>
-      <w:bookmarkEnd w:id="0"/>
     </w:p>
+    <w:p>
+      <w:pPr>
+        <w:pStyle w:val="Heading1"/>
+      </w:pPr>
+      <w:bookmarkStart w:id="2" w:name="_Toc415741170"/>
+      <w:r>
+        <w:lastRenderedPageBreak/>
+        <w:t>2. WebGL</w:t>
+      </w:r>
+      <w:r>
+        <w:t xml:space="preserve"> Basics</w:t>
+      </w:r>
+      <w:bookmarkEnd w:id="2"/>
+    </w:p>
+    <w:p>
+      <w:pPr>
+        <w:pStyle w:val="Heading1"/>
+      </w:pPr>
+      <w:bookmarkStart w:id="3" w:name="_Toc415741171"/>
+      <w:r>
+        <w:t>3. Interactivity</w:t>
+      </w:r>
+      <w:r>
+        <w:t xml:space="preserve"> &amp; Animation</w:t>
+      </w:r>
+      <w:bookmarkEnd w:id="3"/>
+    </w:p>
+    <w:p>
+      <w:pPr>
+        <w:pStyle w:val="Heading1"/>
+      </w:pPr>
+      <w:bookmarkStart w:id="4" w:name="_Toc415741172"/>
+      <w:r>
+        <w:t xml:space="preserve">4. </w:t>
+      </w:r>
+      <w:r>
+        <w:t>Geometry &amp; Meshes</w:t>
+      </w:r>
+      <w:bookmarkEnd w:id="4"/>
+    </w:p>
+    <w:p>
+      <w:pPr>
+        <w:pStyle w:val="Heading1"/>
+      </w:pPr>
+      <w:bookmarkStart w:id="5" w:name="_Toc415741173"/>
+      <w:r>
+        <w:t xml:space="preserve">5. </w:t>
+      </w:r>
+      <w:r>
+        <w:t>Transformations</w:t>
+      </w:r>
+      <w:bookmarkEnd w:id="5"/>
+      <w:r>
+        <w:t xml:space="preserve"> </w:t>
+      </w:r>
+    </w:p>
+    <w:p>
+      <w:pPr>
+        <w:pStyle w:val="Heading1"/>
+      </w:pPr>
+      <w:bookmarkStart w:id="6" w:name="_Toc415741174"/>
+      <w:r>
+        <w:t xml:space="preserve">6. </w:t>
+      </w:r>
+      <w:r>
+        <w:t>Scene Graph</w:t>
+      </w:r>
+      <w:bookmarkEnd w:id="6"/>
+    </w:p>
+    <w:p>
+      <w:pPr>
+        <w:pStyle w:val="Heading1"/>
+      </w:pPr>
+      <w:bookmarkStart w:id="7" w:name="_Toc415741175"/>
+      <w:r>
+        <w:t xml:space="preserve">7. </w:t>
+      </w:r>
+      <w:r>
+        <w:t>Viewing &amp; Projections</w:t>
+      </w:r>
+      <w:bookmarkEnd w:id="7"/>
+      <w:r>
+        <w:t xml:space="preserve"> </w:t>
+      </w:r>
+    </w:p>
+    <w:p>
+      <w:pPr>
+        <w:pStyle w:val="Heading1"/>
+      </w:pPr>
+      <w:bookmarkStart w:id="8" w:name="_Toc415741176"/>
+      <w:r>
+        <w:t xml:space="preserve">8. </w:t>
+      </w:r>
+      <w:r>
+        <w:t>Lighting</w:t>
+      </w:r>
+      <w:bookmarkEnd w:id="8"/>
+      <w:r>
+        <w:t xml:space="preserve"> </w:t>
+      </w:r>
+    </w:p>
+    <w:p>
+      <w:pPr>
+        <w:pStyle w:val="Heading1"/>
+      </w:pPr>
+      <w:bookmarkStart w:id="9" w:name="_Toc415741177"/>
+      <w:r>
+        <w:t xml:space="preserve">9. </w:t>
+      </w:r>
+      <w:r>
+        <w:t>Materials</w:t>
+      </w:r>
+      <w:bookmarkEnd w:id="9"/>
+      <w:r>
+        <w:t xml:space="preserve"> </w:t>
+      </w:r>
+    </w:p>
+    <w:p>
+      <w:pPr>
+        <w:pStyle w:val="Heading1"/>
+      </w:pPr>
+      <w:bookmarkStart w:id="10" w:name="_Toc415741178"/>
+      <w:r>
+        <w:t xml:space="preserve">10. </w:t>
+      </w:r>
+      <w:r>
+        <w:t>Textures</w:t>
+      </w:r>
+      <w:bookmarkEnd w:id="10"/>
+    </w:p>
+    <w:p>
+      <w:pPr>
+        <w:pStyle w:val="Heading1"/>
+      </w:pPr>
+      <w:bookmarkStart w:id="11" w:name="_Toc415741179"/>
+      <w:r>
+        <w:t xml:space="preserve">11. </w:t>
+      </w:r>
+      <w:r>
+        <w:t>Physics</w:t>
+      </w:r>
+      <w:bookmarkEnd w:id="11"/>
+    </w:p>
+    <w:p/>
     <w:sectPr>
       <w:pgSz w:w="11906" w:h="16838"/>
       <w:pgMar w:top="1440" w:right="1440" w:bottom="1440" w:left="1440" w:header="708" w:footer="708" w:gutter="0"/>
+      <w:pgNumType w:start="0"/>
       <w:cols w:space="708"/>
+      <w:titlePg/>
       <w:docGrid w:linePitch="360"/>
     </w:sectPr>
   </w:body>
@@ -1329,6 +2852,7 @@
   </w:style>
   <w:style w:type="paragraph" w:styleId="NoSpacing">
     <w:name w:val="No Spacing"/>
+    <w:link w:val="NoSpacingChar"/>
     <w:uiPriority w:val="1"/>
     <w:qFormat/>
     <w:rsid w:val="00014997"/>
@@ -1481,13 +3005,42 @@
     <w:basedOn w:val="Heading1"/>
     <w:next w:val="Normal"/>
     <w:uiPriority w:val="39"/>
-    <w:semiHidden/>
     <w:unhideWhenUsed/>
     <w:qFormat/>
     <w:rsid w:val="00014997"/>
     <w:pPr>
       <w:outlineLvl w:val="9"/>
     </w:pPr>
+  </w:style>
+  <w:style w:type="character" w:customStyle="1" w:styleId="NoSpacingChar">
+    <w:name w:val="No Spacing Char"/>
+    <w:basedOn w:val="DefaultParagraphFont"/>
+    <w:link w:val="NoSpacing"/>
+    <w:uiPriority w:val="1"/>
+    <w:rsid w:val="00AC5AA8"/>
+  </w:style>
+  <w:style w:type="paragraph" w:styleId="TOC1">
+    <w:name w:val="toc 1"/>
+    <w:basedOn w:val="Normal"/>
+    <w:next w:val="Normal"/>
+    <w:autoRedefine/>
+    <w:uiPriority w:val="39"/>
+    <w:unhideWhenUsed/>
+    <w:rsid w:val="00EF598A"/>
+    <w:pPr>
+      <w:spacing w:after="100"/>
+    </w:pPr>
+  </w:style>
+  <w:style w:type="character" w:styleId="Hyperlink">
+    <w:name w:val="Hyperlink"/>
+    <w:basedOn w:val="DefaultParagraphFont"/>
+    <w:uiPriority w:val="99"/>
+    <w:unhideWhenUsed/>
+    <w:rsid w:val="00EF598A"/>
+    <w:rPr>
+      <w:color w:val="0563C1" w:themeColor="hyperlink"/>
+      <w:u w:val="single"/>
+    </w:rPr>
   </w:style>
 </w:styles>
 </file>
@@ -1751,4 +3304,16 @@
     </a:ext>
   </a:extLst>
 </a:theme>
+</file>
+
+<file path=customXml/item1.xml><?xml version="1.0" encoding="utf-8"?>
+<b:Sources xmlns:b="http://schemas.openxmlformats.org/officeDocument/2006/bibliography" xmlns="http://schemas.openxmlformats.org/officeDocument/2006/bibliography" SelectedStyle="\APASixthEditionOfficeOnline.xsl" StyleName="APA" Version="6"/>
+</file>
+
+<file path=customXml/itemProps1.xml><?xml version="1.0" encoding="utf-8"?>
+<ds:datastoreItem xmlns:ds="http://schemas.openxmlformats.org/officeDocument/2006/customXml" ds:itemID="{9F74419D-4FF3-42FC-B133-58DDD10729ED}">
+  <ds:schemaRefs>
+    <ds:schemaRef ds:uri="http://schemas.openxmlformats.org/officeDocument/2006/bibliography"/>
+  </ds:schemaRefs>
+</ds:datastoreItem>
 </file>
</xml_diff>